<commit_message>
fonction "afficher_corpus" modifie et rapport
suppression dans interface_final des lignes inutiles dans la fonction "aficher_corpus", pas besoin de savoir quels auteurs selectione ou la date car on veut afficher tout le corpus
</commit_message>
<xml_diff>
--- a/rapport_tel_tellas_vivier.docx
+++ b/rapport_tel_tellas_vivier.docx
@@ -105,7 +105,7 @@
           <w:r>
             <w:fldChar w:fldCharType="separate"/>
           </w:r>
-          <w:hyperlink w:anchor="_Toc155703832" w:history="1">
+          <w:hyperlink w:anchor="_Toc155725071" w:history="1">
             <w:r>
               <w:rPr>
                 <w:rStyle w:val="Lienhypertexte"/>
@@ -132,7 +132,7 @@
                 <w:noProof/>
                 <w:webHidden/>
               </w:rPr>
-              <w:instrText xml:space="preserve"> PAGEREF _Toc155703832 \h </w:instrText>
+              <w:instrText xml:space="preserve"> PAGEREF _Toc155725071 \h </w:instrText>
             </w:r>
             <w:r>
               <w:rPr>
@@ -175,7 +175,7 @@
               <w:lang w:eastAsia="fr-FR"/>
             </w:rPr>
           </w:pPr>
-          <w:hyperlink w:anchor="_Toc155703833" w:history="1">
+          <w:hyperlink w:anchor="_Toc155725072" w:history="1">
             <w:r>
               <w:rPr>
                 <w:rStyle w:val="Lienhypertexte"/>
@@ -202,7 +202,7 @@
                 <w:noProof/>
                 <w:webHidden/>
               </w:rPr>
-              <w:instrText xml:space="preserve"> PAGEREF _Toc155703833 \h </w:instrText>
+              <w:instrText xml:space="preserve"> PAGEREF _Toc155725072 \h </w:instrText>
             </w:r>
             <w:r>
               <w:rPr>
@@ -245,7 +245,7 @@
               <w:lang w:eastAsia="fr-FR"/>
             </w:rPr>
           </w:pPr>
-          <w:hyperlink w:anchor="_Toc155703834" w:history="1">
+          <w:hyperlink w:anchor="_Toc155725073" w:history="1">
             <w:r>
               <w:rPr>
                 <w:rStyle w:val="Lienhypertexte"/>
@@ -272,7 +272,7 @@
                 <w:noProof/>
                 <w:webHidden/>
               </w:rPr>
-              <w:instrText xml:space="preserve"> PAGEREF _Toc155703834 \h </w:instrText>
+              <w:instrText xml:space="preserve"> PAGEREF _Toc155725073 \h </w:instrText>
             </w:r>
             <w:r>
               <w:rPr>
@@ -292,7 +292,7 @@
                 <w:noProof/>
                 <w:webHidden/>
               </w:rPr>
-              <w:t>1</w:t>
+              <w:t>2</w:t>
             </w:r>
             <w:r>
               <w:rPr>
@@ -315,7 +315,7 @@
               <w:lang w:eastAsia="fr-FR"/>
             </w:rPr>
           </w:pPr>
-          <w:hyperlink w:anchor="_Toc155703835" w:history="1">
+          <w:hyperlink w:anchor="_Toc155725074" w:history="1">
             <w:r>
               <w:rPr>
                 <w:rStyle w:val="Lienhypertexte"/>
@@ -342,7 +342,7 @@
                 <w:noProof/>
                 <w:webHidden/>
               </w:rPr>
-              <w:instrText xml:space="preserve"> PAGEREF _Toc155703835 \h </w:instrText>
+              <w:instrText xml:space="preserve"> PAGEREF _Toc155725074 \h </w:instrText>
             </w:r>
             <w:r>
               <w:rPr>
@@ -362,7 +362,7 @@
                 <w:noProof/>
                 <w:webHidden/>
               </w:rPr>
-              <w:t>1</w:t>
+              <w:t>2</w:t>
             </w:r>
             <w:r>
               <w:rPr>
@@ -380,10 +380,12 @@
               <w:tab w:val="right" w:leader="dot" w:pos="9627"/>
             </w:tabs>
             <w:rPr>
+              <w:rFonts w:eastAsiaTheme="minorEastAsia"/>
               <w:noProof/>
+              <w:lang w:eastAsia="fr-FR"/>
             </w:rPr>
           </w:pPr>
-          <w:hyperlink w:anchor="_Toc155703836" w:history="1">
+          <w:hyperlink w:anchor="_Toc155725075" w:history="1">
             <w:r>
               <w:rPr>
                 <w:rStyle w:val="Lienhypertexte"/>
@@ -410,7 +412,7 @@
                 <w:noProof/>
                 <w:webHidden/>
               </w:rPr>
-              <w:instrText xml:space="preserve"> PAGEREF _Toc155703836 \h </w:instrText>
+              <w:instrText xml:space="preserve"> PAGEREF _Toc155725075 \h </w:instrText>
             </w:r>
             <w:r>
               <w:rPr>
@@ -448,10 +450,12 @@
               <w:tab w:val="right" w:leader="dot" w:pos="9627"/>
             </w:tabs>
             <w:rPr>
+              <w:rFonts w:eastAsiaTheme="minorEastAsia"/>
               <w:noProof/>
+              <w:lang w:eastAsia="fr-FR"/>
             </w:rPr>
           </w:pPr>
-          <w:hyperlink w:anchor="_Toc155703837" w:history="1">
+          <w:hyperlink w:anchor="_Toc155725076" w:history="1">
             <w:r>
               <w:rPr>
                 <w:rStyle w:val="Lienhypertexte"/>
@@ -478,7 +482,7 @@
                 <w:noProof/>
                 <w:webHidden/>
               </w:rPr>
-              <w:instrText xml:space="preserve"> PAGEREF _Toc155703837 \h </w:instrText>
+              <w:instrText xml:space="preserve"> PAGEREF _Toc155725076 \h </w:instrText>
             </w:r>
             <w:r>
               <w:rPr>
@@ -521,7 +525,7 @@
               <w:lang w:eastAsia="fr-FR"/>
             </w:rPr>
           </w:pPr>
-          <w:hyperlink w:anchor="_Toc155703838" w:history="1">
+          <w:hyperlink w:anchor="_Toc155725077" w:history="1">
             <w:r>
               <w:rPr>
                 <w:rStyle w:val="Lienhypertexte"/>
@@ -548,7 +552,7 @@
                 <w:noProof/>
                 <w:webHidden/>
               </w:rPr>
-              <w:instrText xml:space="preserve"> PAGEREF _Toc155703838 \h </w:instrText>
+              <w:instrText xml:space="preserve"> PAGEREF _Toc155725077 \h </w:instrText>
             </w:r>
             <w:r>
               <w:rPr>
@@ -568,7 +572,7 @@
                 <w:noProof/>
                 <w:webHidden/>
               </w:rPr>
-              <w:t>2</w:t>
+              <w:t>3</w:t>
             </w:r>
             <w:r>
               <w:rPr>
@@ -591,7 +595,7 @@
               <w:lang w:eastAsia="fr-FR"/>
             </w:rPr>
           </w:pPr>
-          <w:hyperlink w:anchor="_Toc155703839" w:history="1">
+          <w:hyperlink w:anchor="_Toc155725078" w:history="1">
             <w:r>
               <w:rPr>
                 <w:rStyle w:val="Lienhypertexte"/>
@@ -618,7 +622,7 @@
                 <w:noProof/>
                 <w:webHidden/>
               </w:rPr>
-              <w:instrText xml:space="preserve"> PAGEREF _Toc155703839 \h </w:instrText>
+              <w:instrText xml:space="preserve"> PAGEREF _Toc155725078 \h </w:instrText>
             </w:r>
             <w:r>
               <w:rPr>
@@ -638,7 +642,7 @@
                 <w:noProof/>
                 <w:webHidden/>
               </w:rPr>
-              <w:t>2</w:t>
+              <w:t>3</w:t>
             </w:r>
             <w:r>
               <w:rPr>
@@ -671,7 +675,7 @@
       <w:pPr>
         <w:pStyle w:val="Titre1"/>
       </w:pPr>
-      <w:bookmarkStart w:id="0" w:name="_Toc155703832"/>
+      <w:bookmarkStart w:id="0" w:name="_Toc155725071"/>
       <w:r>
         <w:t>Présentation du projet</w:t>
       </w:r>
@@ -683,10 +687,7 @@
         <w:jc w:val="both"/>
       </w:pPr>
       <w:r>
-        <w:t>Ce projet</w:t>
-      </w:r>
-      <w:r>
-        <w:t xml:space="preserve"> vise à créer une solution personnalisée de recherche d'information, en mettant l'accent sur la mise en œuvre de nos propres algorithmes plutôt que de recourir à des bibliothèques existantes telles que </w:t>
+        <w:t xml:space="preserve">Ce projet vise à créer une solution personnalisée de recherche d'information, en mettant l'accent sur la mise en œuvre de nos propres algorithmes plutôt que de recourir à des bibliothèques existantes telles que </w:t>
       </w:r>
       <w:proofErr w:type="spellStart"/>
       <w:r>
@@ -738,51 +739,119 @@
       <w:pPr>
         <w:pStyle w:val="Titre1"/>
       </w:pPr>
-      <w:bookmarkStart w:id="1" w:name="_Toc155703833"/>
+      <w:bookmarkStart w:id="1" w:name="_Toc155725072"/>
       <w:r>
         <w:t>Spécifications</w:t>
       </w:r>
       <w:bookmarkEnd w:id="1"/>
     </w:p>
-    <w:p/>
-    <w:p>
-      <w:pPr>
-        <w:rPr>
-          <w:b/>
-          <w:bCs/>
-          <w:color w:val="FF0000"/>
-        </w:rPr>
-      </w:pPr>
-      <w:r>
-        <w:rPr>
-          <w:b/>
-          <w:bCs/>
-          <w:color w:val="FF0000"/>
-        </w:rPr>
-        <w:t>J</w:t>
-      </w:r>
-      <w:r>
-        <w:rPr>
-          <w:b/>
-          <w:bCs/>
-          <w:color w:val="FF0000"/>
-        </w:rPr>
-        <w:t>e ne</w:t>
-      </w:r>
-      <w:r>
-        <w:rPr>
-          <w:b/>
-          <w:bCs/>
-          <w:color w:val="FF0000"/>
-        </w:rPr>
-        <w:t xml:space="preserve"> sais pas quoi mettre ??</w:t>
+    <w:p>
+      <w:pPr>
+        <w:pStyle w:val="Sansinterligne"/>
+        <w:jc w:val="both"/>
+      </w:pPr>
+      <w:r>
+        <w:t>L'interface graphique offre la possibilité d'explorer diverses actions, telles que suivre l'évolution temporelle d'un mot, analyser la fréquence d'un terme, effectuer une recherche par mots-clés, auteurs ou date spécifique, ainsi que visualiser l'intégralité du corpus. De plus, la comparaison de deux documents est également incluse dans les fonctionnalités.</w:t>
+      </w:r>
+    </w:p>
+    <w:p>
+      <w:pPr>
+        <w:pStyle w:val="Sansinterligne"/>
+        <w:jc w:val="both"/>
+      </w:pPr>
+    </w:p>
+    <w:p>
+      <w:pPr>
+        <w:pStyle w:val="Sansinterligne"/>
+        <w:jc w:val="both"/>
+      </w:pPr>
+      <w:r>
+        <w:t>L'évolution temporelle d'un mot est mise en évidence à travers une frise temporell</w:t>
+      </w:r>
+      <w:r>
+        <w:t>e</w:t>
+      </w:r>
+      <w:r>
+        <w:t>, offrant une représentation visuelle claire des variations de la fréquence de ce mot au fil du temps.</w:t>
+      </w:r>
+    </w:p>
+    <w:p>
+      <w:pPr>
+        <w:pStyle w:val="Sansinterligne"/>
+      </w:pPr>
+    </w:p>
+    <w:p>
+      <w:pPr>
+        <w:pStyle w:val="Sansinterligne"/>
+        <w:jc w:val="both"/>
+      </w:pPr>
+      <w:r>
+        <w:t>L</w:t>
+      </w:r>
+      <w:r>
+        <w:t xml:space="preserve">es utilisateurs peuvent accéder à la fréquence de tous les mots présents dans le corpus, ainsi qu'à la mesure de l'importance d'un terme, calculée selon la méthode </w:t>
+      </w:r>
+      <w:proofErr w:type="spellStart"/>
+      <w:r>
+        <w:t>TFxIDF</w:t>
+      </w:r>
+      <w:proofErr w:type="spellEnd"/>
+      <w:r>
+        <w:t>, grâce à un bouton dédié sur notre interface graphique</w:t>
+      </w:r>
+      <w:r>
+        <w:t>.</w:t>
+      </w:r>
+    </w:p>
+    <w:p>
+      <w:pPr>
+        <w:pStyle w:val="Sansinterligne"/>
+      </w:pPr>
+    </w:p>
+    <w:p>
+      <w:pPr>
+        <w:pStyle w:val="Sansinterligne"/>
+        <w:jc w:val="both"/>
+      </w:pPr>
+      <w:r>
+        <w:t>La fonctionnalité de recherche avancée permet aux utilisateurs de spécifier des critères tels que des mots-clés, des auteurs, et/ou une date spécifique, simplifiant ainsi l'exploration ciblée du corpus.</w:t>
+      </w:r>
+    </w:p>
+    <w:p>
+      <w:pPr>
+        <w:pStyle w:val="Sansinterligne"/>
+        <w:jc w:val="both"/>
+      </w:pPr>
+    </w:p>
+    <w:p>
+      <w:pPr>
+        <w:pStyle w:val="Sansinterligne"/>
+        <w:jc w:val="both"/>
+      </w:pPr>
+      <w:r>
+        <w:t>Une option pratique est disponible pour afficher l'ensemble du corpus, offrant une vue d'ensemble facilitant l'analyse globale des documents présents.</w:t>
+      </w:r>
+    </w:p>
+    <w:p>
+      <w:pPr>
+        <w:pStyle w:val="Sansinterligne"/>
+        <w:jc w:val="both"/>
+      </w:pPr>
+    </w:p>
+    <w:p>
+      <w:pPr>
+        <w:pStyle w:val="Sansinterligne"/>
+        <w:jc w:val="both"/>
+      </w:pPr>
+      <w:r>
+        <w:t>Ces caractéristiques combinées font de notre interface graphique un outil complet et convivial, permettant aux utilisateurs d'explorer, d'analyser et de comparer efficacement le contenu de leur corpus de textes.</w:t>
       </w:r>
     </w:p>
     <w:p>
       <w:pPr>
         <w:pStyle w:val="Titre1"/>
       </w:pPr>
-      <w:bookmarkStart w:id="2" w:name="_Toc155703834"/>
+      <w:bookmarkStart w:id="2" w:name="_Toc155725073"/>
       <w:r>
         <w:t>Analyse</w:t>
       </w:r>
@@ -1021,7 +1090,7 @@
           <w:szCs w:val="22"/>
         </w:rPr>
       </w:pPr>
-      <w:bookmarkStart w:id="3" w:name="_Toc155703835"/>
+      <w:bookmarkStart w:id="3" w:name="_Toc155725074"/>
       <w:r>
         <w:t>Conception</w:t>
       </w:r>
@@ -1067,7 +1136,7 @@
       <w:pPr>
         <w:pStyle w:val="Titre2"/>
       </w:pPr>
-      <w:bookmarkStart w:id="4" w:name="_Toc155703836"/>
+      <w:bookmarkStart w:id="4" w:name="_Toc155725075"/>
       <w:r>
         <w:t>Problèmes rencontrés</w:t>
       </w:r>
@@ -1095,7 +1164,7 @@
       <w:pPr>
         <w:pStyle w:val="Titre2"/>
       </w:pPr>
-      <w:bookmarkStart w:id="5" w:name="_Toc155703837"/>
+      <w:bookmarkStart w:id="5" w:name="_Toc155725076"/>
       <w:r>
         <w:t>Exemple d’utilisation</w:t>
       </w:r>
@@ -1122,7 +1191,7 @@
       <w:pPr>
         <w:pStyle w:val="Titre1"/>
       </w:pPr>
-      <w:bookmarkStart w:id="6" w:name="_Toc155703838"/>
+      <w:bookmarkStart w:id="6" w:name="_Toc155725077"/>
       <w:r>
         <w:t>Validation</w:t>
       </w:r>
@@ -1133,7 +1202,7 @@
       <w:pPr>
         <w:pStyle w:val="Titre1"/>
       </w:pPr>
-      <w:bookmarkStart w:id="7" w:name="_Toc155703839"/>
+      <w:bookmarkStart w:id="7" w:name="_Toc155725078"/>
       <w:r>
         <w:t>Maintenance</w:t>
       </w:r>
@@ -1172,6 +1241,13 @@
       </w:r>
     </w:p>
   </w:endnote>
+  <w:endnote w:type="continuationNotice" w:id="1">
+    <w:p>
+      <w:pPr>
+        <w:spacing w:after="0" w:line="240" w:lineRule="auto"/>
+      </w:pPr>
+    </w:p>
+  </w:endnote>
 </w:endnotes>
 </file>
 
@@ -1195,6 +1271,13 @@
       <w:r>
         <w:continuationSeparator/>
       </w:r>
+    </w:p>
+  </w:footnote>
+  <w:footnote w:type="continuationNotice" w:id="1">
+    <w:p>
+      <w:pPr>
+        <w:spacing w:after="0" w:line="240" w:lineRule="auto"/>
+      </w:pPr>
     </w:p>
   </w:footnote>
 </w:footnotes>
@@ -1239,6 +1322,118 @@
 <file path=word/numbering.xml><?xml version="1.0" encoding="utf-8"?>
 <w:numbering xmlns:wpc="http://schemas.microsoft.com/office/word/2010/wordprocessingCanvas" xmlns:cx="http://schemas.microsoft.com/office/drawing/2014/chartex" xmlns:cx1="http://schemas.microsoft.com/office/drawing/2015/9/8/chartex" xmlns:cx2="http://schemas.microsoft.com/office/drawing/2015/10/21/chartex" xmlns:cx3="http://schemas.microsoft.com/office/drawing/2016/5/9/chartex" xmlns:cx4="http://schemas.microsoft.com/office/drawing/2016/5/10/chartex" xmlns:cx5="http://schemas.microsoft.com/office/drawing/2016/5/11/chartex" xmlns:cx6="http://schemas.microsoft.com/office/drawing/2016/5/12/chartex" xmlns:cx7="http://schemas.microsoft.com/office/drawing/2016/5/13/chartex" xmlns:cx8="http://schemas.microsoft.com/office/drawing/2016/5/14/chartex" xmlns:mc="http://schemas.openxmlformats.org/markup-compatibility/2006" xmlns:aink="http://schemas.microsoft.com/office/drawing/2016/ink" xmlns:am3d="http://schemas.microsoft.com/office/drawing/2017/model3d" xmlns:o="urn:schemas-microsoft-com:office:office" xmlns:oel="http://schemas.microsoft.com/office/2019/extlst" xmlns:r="http://schemas.openxmlformats.org/officeDocument/2006/relationships" xmlns:m="http://schemas.openxmlformats.org/officeDocument/2006/math" xmlns:v="urn:schemas-microsoft-com:vml" xmlns:wp14="http://schemas.microsoft.com/office/word/2010/wordprocessingDrawing" xmlns:wp="http://schemas.openxmlformats.org/drawingml/2006/wordprocessingDrawing" xmlns:w10="urn:schemas-microsoft-com:office:word" xmlns:w="http://schemas.openxmlformats.org/wordprocessingml/2006/main" xmlns:w14="http://schemas.microsoft.com/office/word/2010/wordml" xmlns:w15="http://schemas.microsoft.com/office/word/2012/wordml" xmlns:w16cex="http://schemas.microsoft.com/office/word/2018/wordml/cex" xmlns:w16cid="http://schemas.microsoft.com/office/word/2016/wordml/cid" xmlns:w16="http://schemas.microsoft.com/office/word/2018/wordml" xmlns:w16sdtdh="http://schemas.microsoft.com/office/word/2020/wordml/sdtdatahash" xmlns:w16se="http://schemas.microsoft.com/office/word/2015/wordml/symex" xmlns:wpg="http://schemas.microsoft.com/office/word/2010/wordprocessingGroup" xmlns:wpi="http://schemas.microsoft.com/office/word/2010/wordprocessingInk" xmlns:wne="http://schemas.microsoft.com/office/word/2006/wordml" xmlns:wps="http://schemas.microsoft.com/office/word/2010/wordprocessingShape" mc:Ignorable="w14 w15 w16se w16cid w16 w16cex w16sdtdh wp14">
   <w:abstractNum w:abstractNumId="0" w15:restartNumberingAfterBreak="0">
+    <w:nsid w:val="23ED7075"/>
+    <w:multiLevelType w:val="hybridMultilevel"/>
+    <w:tmpl w:val="E9BEAF88"/>
+    <w:lvl w:ilvl="0" w:tplc="8FF078E2">
+      <w:numFmt w:val="bullet"/>
+      <w:lvlText w:val="-"/>
+      <w:lvlJc w:val="left"/>
+      <w:pPr>
+        <w:ind w:left="720" w:hanging="360"/>
+      </w:pPr>
+      <w:rPr>
+        <w:rFonts w:ascii="Calibri" w:eastAsiaTheme="minorHAnsi" w:hAnsi="Calibri" w:cs="Calibri" w:hint="default"/>
+      </w:rPr>
+    </w:lvl>
+    <w:lvl w:ilvl="1" w:tplc="040C0003" w:tentative="1">
+      <w:start w:val="1"/>
+      <w:numFmt w:val="bullet"/>
+      <w:lvlText w:val="o"/>
+      <w:lvlJc w:val="left"/>
+      <w:pPr>
+        <w:ind w:left="1440" w:hanging="360"/>
+      </w:pPr>
+      <w:rPr>
+        <w:rFonts w:ascii="Courier New" w:hAnsi="Courier New" w:cs="Courier New" w:hint="default"/>
+      </w:rPr>
+    </w:lvl>
+    <w:lvl w:ilvl="2" w:tplc="040C0005" w:tentative="1">
+      <w:start w:val="1"/>
+      <w:numFmt w:val="bullet"/>
+      <w:lvlText w:val=""/>
+      <w:lvlJc w:val="left"/>
+      <w:pPr>
+        <w:ind w:left="2160" w:hanging="360"/>
+      </w:pPr>
+      <w:rPr>
+        <w:rFonts w:ascii="Wingdings" w:hAnsi="Wingdings" w:hint="default"/>
+      </w:rPr>
+    </w:lvl>
+    <w:lvl w:ilvl="3" w:tplc="040C0001" w:tentative="1">
+      <w:start w:val="1"/>
+      <w:numFmt w:val="bullet"/>
+      <w:lvlText w:val=""/>
+      <w:lvlJc w:val="left"/>
+      <w:pPr>
+        <w:ind w:left="2880" w:hanging="360"/>
+      </w:pPr>
+      <w:rPr>
+        <w:rFonts w:ascii="Symbol" w:hAnsi="Symbol" w:hint="default"/>
+      </w:rPr>
+    </w:lvl>
+    <w:lvl w:ilvl="4" w:tplc="040C0003" w:tentative="1">
+      <w:start w:val="1"/>
+      <w:numFmt w:val="bullet"/>
+      <w:lvlText w:val="o"/>
+      <w:lvlJc w:val="left"/>
+      <w:pPr>
+        <w:ind w:left="3600" w:hanging="360"/>
+      </w:pPr>
+      <w:rPr>
+        <w:rFonts w:ascii="Courier New" w:hAnsi="Courier New" w:cs="Courier New" w:hint="default"/>
+      </w:rPr>
+    </w:lvl>
+    <w:lvl w:ilvl="5" w:tplc="040C0005" w:tentative="1">
+      <w:start w:val="1"/>
+      <w:numFmt w:val="bullet"/>
+      <w:lvlText w:val=""/>
+      <w:lvlJc w:val="left"/>
+      <w:pPr>
+        <w:ind w:left="4320" w:hanging="360"/>
+      </w:pPr>
+      <w:rPr>
+        <w:rFonts w:ascii="Wingdings" w:hAnsi="Wingdings" w:hint="default"/>
+      </w:rPr>
+    </w:lvl>
+    <w:lvl w:ilvl="6" w:tplc="040C0001" w:tentative="1">
+      <w:start w:val="1"/>
+      <w:numFmt w:val="bullet"/>
+      <w:lvlText w:val=""/>
+      <w:lvlJc w:val="left"/>
+      <w:pPr>
+        <w:ind w:left="5040" w:hanging="360"/>
+      </w:pPr>
+      <w:rPr>
+        <w:rFonts w:ascii="Symbol" w:hAnsi="Symbol" w:hint="default"/>
+      </w:rPr>
+    </w:lvl>
+    <w:lvl w:ilvl="7" w:tplc="040C0003" w:tentative="1">
+      <w:start w:val="1"/>
+      <w:numFmt w:val="bullet"/>
+      <w:lvlText w:val="o"/>
+      <w:lvlJc w:val="left"/>
+      <w:pPr>
+        <w:ind w:left="5760" w:hanging="360"/>
+      </w:pPr>
+      <w:rPr>
+        <w:rFonts w:ascii="Courier New" w:hAnsi="Courier New" w:cs="Courier New" w:hint="default"/>
+      </w:rPr>
+    </w:lvl>
+    <w:lvl w:ilvl="8" w:tplc="040C0005" w:tentative="1">
+      <w:start w:val="1"/>
+      <w:numFmt w:val="bullet"/>
+      <w:lvlText w:val=""/>
+      <w:lvlJc w:val="left"/>
+      <w:pPr>
+        <w:ind w:left="6480" w:hanging="360"/>
+      </w:pPr>
+      <w:rPr>
+        <w:rFonts w:ascii="Wingdings" w:hAnsi="Wingdings" w:hint="default"/>
+      </w:rPr>
+    </w:lvl>
+  </w:abstractNum>
+  <w:abstractNum w:abstractNumId="1" w15:restartNumberingAfterBreak="0">
     <w:nsid w:val="33435064"/>
     <w:multiLevelType w:val="hybridMultilevel"/>
     <w:tmpl w:val="1A3819A2"/>
@@ -1351,6 +1546,9 @@
     </w:lvl>
   </w:abstractNum>
   <w:num w:numId="1" w16cid:durableId="2053535977">
+    <w:abstractNumId w:val="1"/>
+  </w:num>
+  <w:num w:numId="2" w16cid:durableId="1139305777">
     <w:abstractNumId w:val="0"/>
   </w:num>
 </w:numbering>

</xml_diff>